<commit_message>
changed file Making kilns...
</commit_message>
<xml_diff>
--- a/Making kilns and dipping bins_GROSE_ADDITION.docx
+++ b/Making kilns and dipping bins_GROSE_ADDITION.docx
@@ -403,7 +403,13 @@
         <w:t>NEED PRICE AND DETAILS</w:t>
       </w:r>
       <w:r>
-        <w:t>(BRYAN)</w:t>
+        <w:t>(BRYAN</w:t>
+      </w:r>
+      <w:r>
+        <w:t xml:space="preserve"> TO SEND</w:t>
+      </w:r>
+      <w:r>
+        <w:t>)</w:t>
       </w:r>
     </w:p>
     <w:p>
@@ -422,6 +428,9 @@
       <w:r>
         <w:tab/>
         <w:t>WILL ABSORB THIS COST</w:t>
+      </w:r>
+      <w:r>
+        <w:t>(who will?)</w:t>
       </w:r>
     </w:p>
     <w:p/>

</xml_diff>

<commit_message>
added accurate information for Dr. Mitchell
</commit_message>
<xml_diff>
--- a/Making kilns and dipping bins_GROSE_ADDITION.docx
+++ b/Making kilns and dipping bins_GROSE_ADDITION.docx
@@ -384,6 +384,9 @@
       <w:r>
         <w:t xml:space="preserve"> </w:t>
       </w:r>
+      <w:r>
+        <w:t>(including shipping)</w:t>
+      </w:r>
     </w:p>
     <w:p>
       <w:r>
@@ -400,16 +403,9 @@
       </w:r>
       <w:r>
         <w:tab/>
-        <w:t>NEED PRICE AND DETAILS</w:t>
-      </w:r>
-      <w:r>
-        <w:t>(BRYAN</w:t>
-      </w:r>
-      <w:r>
-        <w:t xml:space="preserve"> TO SEND</w:t>
-      </w:r>
-      <w:r>
-        <w:t>)</w:t>
+      </w:r>
+      <w:r>
+        <w:t>168,000.00 (100 lbs)</w:t>
       </w:r>
     </w:p>
     <w:p>
@@ -427,10 +423,13 @@
       </w:r>
       <w:r>
         <w:tab/>
-        <w:t>WILL ABSORB THIS COST</w:t>
-      </w:r>
-      <w:r>
-        <w:t>(who will</w:t>
+        <w:t xml:space="preserve">WILL ABSORB THIS </w:t>
+      </w:r>
+      <w:r>
+        <w:t>COST (</w:t>
+      </w:r>
+      <w:r>
+        <w:t>who will</w:t>
       </w:r>
       <w:r>
         <w:t xml:space="preserve"> absorb</w:t>

</xml_diff>